<commit_message>
insert values milestone 2
</commit_message>
<xml_diff>
--- a/aditya-mishra-miniassignment1solution.docx
+++ b/aditya-mishra-miniassignment1solution.docx
@@ -2,6 +2,315 @@
 <file path=word/document.xml><?xml version="1.0" encoding="utf-8"?>
 <w:document xmlns:wpc="http://schemas.microsoft.com/office/word/2010/wordprocessingCanvas" xmlns:cx="http://schemas.microsoft.com/office/drawing/2014/chartex" xmlns:cx1="http://schemas.microsoft.com/office/drawing/2015/9/8/chartex" xmlns:cx2="http://schemas.microsoft.com/office/drawing/2015/10/21/chartex" xmlns:cx3="http://schemas.microsoft.com/office/drawing/2016/5/9/chartex" xmlns:cx4="http://schemas.microsoft.com/office/drawing/2016/5/10/chartex" xmlns:cx5="http://schemas.microsoft.com/office/drawing/2016/5/11/chartex" xmlns:cx6="http://schemas.microsoft.com/office/drawing/2016/5/12/chartex" xmlns:cx7="http://schemas.microsoft.com/office/drawing/2016/5/13/chartex" xmlns:cx8="http://schemas.microsoft.com/office/drawing/2016/5/14/chartex" xmlns:mc="http://schemas.openxmlformats.org/markup-compatibility/2006" xmlns:aink="http://schemas.microsoft.com/office/drawing/2016/ink" xmlns:am3d="http://schemas.microsoft.com/office/drawing/2017/model3d" xmlns:o="urn:schemas-microsoft-com:office:office" xmlns:r="http://schemas.openxmlformats.org/officeDocument/2006/relationships" xmlns:m="http://schemas.openxmlformats.org/officeDocument/2006/math" xmlns:v="urn:schemas-microsoft-com:vml" xmlns:wp14="http://schemas.microsoft.com/office/word/2010/wordprocessingDrawing" xmlns:wp="http://schemas.openxmlformats.org/drawingml/2006/wordprocessingDrawing" xmlns:w10="urn:schemas-microsoft-com:office:word" xmlns:w="http://schemas.openxmlformats.org/wordprocessingml/2006/main" xmlns:w14="http://schemas.microsoft.com/office/word/2010/wordml" xmlns:w15="http://schemas.microsoft.com/office/word/2012/wordml" xmlns:w16cex="http://schemas.microsoft.com/office/word/2018/wordml/cex" xmlns:w16cid="http://schemas.microsoft.com/office/word/2016/wordml/cid" xmlns:w16="http://schemas.microsoft.com/office/word/2018/wordml" xmlns:w16se="http://schemas.microsoft.com/office/word/2015/wordml/symex" xmlns:wpg="http://schemas.microsoft.com/office/word/2010/wordprocessingGroup" xmlns:wpi="http://schemas.microsoft.com/office/word/2010/wordprocessingInk" xmlns:wne="http://schemas.microsoft.com/office/word/2006/wordml" xmlns:wps="http://schemas.microsoft.com/office/word/2010/wordprocessingShape" mc:Ignorable="w14 w15 w16se w16cid w16 w16cex wp14">
   <w:body>
+    <w:p>
+      <w:r>
+        <w:t>Milestone 1-</w:t>
+      </w:r>
+    </w:p>
+    <w:p/>
+    <w:p>
+      <w:r>
+        <w:t xml:space="preserve">create table </w:t>
+      </w:r>
+      <w:proofErr w:type="gramStart"/>
+      <w:r>
+        <w:t>salesman(</w:t>
+      </w:r>
+      <w:proofErr w:type="spellStart"/>
+      <w:proofErr w:type="gramEnd"/>
+      <w:r>
+        <w:t>sno</w:t>
+      </w:r>
+      <w:proofErr w:type="spellEnd"/>
+      <w:r>
+        <w:t xml:space="preserve"> int, </w:t>
+      </w:r>
+      <w:proofErr w:type="spellStart"/>
+      <w:r>
+        <w:t>s_name</w:t>
+      </w:r>
+      <w:proofErr w:type="spellEnd"/>
+      <w:r>
+        <w:t xml:space="preserve"> varchar(30),</w:t>
+      </w:r>
+    </w:p>
+    <w:p>
+      <w:pPr>
+        <w:ind w:left="1440" w:firstLine="720"/>
+      </w:pPr>
+      <w:proofErr w:type="spellStart"/>
+      <w:r>
+        <w:t>start_year</w:t>
+      </w:r>
+      <w:proofErr w:type="spellEnd"/>
+      <w:r>
+        <w:t xml:space="preserve"> int, </w:t>
+      </w:r>
+      <w:proofErr w:type="spellStart"/>
+      <w:r>
+        <w:t>dept_no</w:t>
+      </w:r>
+      <w:proofErr w:type="spellEnd"/>
+      <w:r>
+        <w:t xml:space="preserve"> </w:t>
+      </w:r>
+      <w:proofErr w:type="gramStart"/>
+      <w:r>
+        <w:t>varchar(</w:t>
+      </w:r>
+      <w:proofErr w:type="gramEnd"/>
+      <w:r>
+        <w:t>10), primary key(</w:t>
+      </w:r>
+      <w:proofErr w:type="spellStart"/>
+      <w:r>
+        <w:t>sno</w:t>
+      </w:r>
+      <w:proofErr w:type="spellEnd"/>
+      <w:r>
+        <w:t>))</w:t>
+      </w:r>
+    </w:p>
+    <w:p/>
+    <w:p>
+      <w:r>
+        <w:t xml:space="preserve">create table </w:t>
+      </w:r>
+      <w:proofErr w:type="gramStart"/>
+      <w:r>
+        <w:t>trip(</w:t>
+      </w:r>
+      <w:proofErr w:type="spellStart"/>
+      <w:proofErr w:type="gramEnd"/>
+      <w:r>
+        <w:t>trip_no</w:t>
+      </w:r>
+      <w:proofErr w:type="spellEnd"/>
+      <w:r>
+        <w:t xml:space="preserve"> int, </w:t>
+      </w:r>
+      <w:proofErr w:type="spellStart"/>
+      <w:r>
+        <w:t>from_city</w:t>
+      </w:r>
+      <w:proofErr w:type="spellEnd"/>
+      <w:r>
+        <w:t xml:space="preserve"> varchar(20),</w:t>
+      </w:r>
+    </w:p>
+    <w:p>
+      <w:pPr>
+        <w:ind w:left="720" w:firstLine="720"/>
+      </w:pPr>
+      <w:r>
+        <w:t xml:space="preserve"> </w:t>
+      </w:r>
+      <w:proofErr w:type="spellStart"/>
+      <w:r>
+        <w:t>to_city</w:t>
+      </w:r>
+      <w:proofErr w:type="spellEnd"/>
+      <w:r>
+        <w:t xml:space="preserve"> </w:t>
+      </w:r>
+      <w:proofErr w:type="gramStart"/>
+      <w:r>
+        <w:t>varchar(</w:t>
+      </w:r>
+      <w:proofErr w:type="gramEnd"/>
+      <w:r>
+        <w:t xml:space="preserve">20), </w:t>
+      </w:r>
+      <w:proofErr w:type="spellStart"/>
+      <w:r>
+        <w:t>dep_date</w:t>
+      </w:r>
+      <w:proofErr w:type="spellEnd"/>
+      <w:r>
+        <w:t xml:space="preserve"> date, </w:t>
+      </w:r>
+      <w:proofErr w:type="spellStart"/>
+      <w:r>
+        <w:t>return_date</w:t>
+      </w:r>
+      <w:proofErr w:type="spellEnd"/>
+      <w:r>
+        <w:t xml:space="preserve"> date, primary key )</w:t>
+      </w:r>
+    </w:p>
+    <w:p/>
+    <w:p>
+      <w:r>
+        <w:t xml:space="preserve">create table </w:t>
+      </w:r>
+      <w:proofErr w:type="gramStart"/>
+      <w:r>
+        <w:t>dept(</w:t>
+      </w:r>
+      <w:proofErr w:type="spellStart"/>
+      <w:proofErr w:type="gramEnd"/>
+      <w:r>
+        <w:t>deptno</w:t>
+      </w:r>
+      <w:proofErr w:type="spellEnd"/>
+      <w:r>
+        <w:t xml:space="preserve"> varchar(10), </w:t>
+      </w:r>
+      <w:proofErr w:type="spellStart"/>
+      <w:r>
+        <w:t>dept_name</w:t>
+      </w:r>
+      <w:proofErr w:type="spellEnd"/>
+      <w:r>
+        <w:t xml:space="preserve"> varchar(20))</w:t>
+      </w:r>
+    </w:p>
+    <w:p/>
+    <w:p>
+      <w:r>
+        <w:t xml:space="preserve">create table </w:t>
+      </w:r>
+      <w:proofErr w:type="gramStart"/>
+      <w:r>
+        <w:t>expense(</w:t>
+      </w:r>
+      <w:proofErr w:type="spellStart"/>
+      <w:proofErr w:type="gramEnd"/>
+      <w:r>
+        <w:t>eid</w:t>
+      </w:r>
+      <w:proofErr w:type="spellEnd"/>
+      <w:r>
+        <w:t xml:space="preserve"> int, amount </w:t>
+      </w:r>
+      <w:proofErr w:type="spellStart"/>
+      <w:r>
+        <w:t>bigint</w:t>
+      </w:r>
+      <w:proofErr w:type="spellEnd"/>
+      <w:r>
+        <w:t>)</w:t>
+      </w:r>
+    </w:p>
+    <w:p/>
+    <w:p>
+      <w:r>
+        <w:t>Milestone 2-</w:t>
+      </w:r>
+    </w:p>
+    <w:p/>
+    <w:p/>
+    <w:p>
+      <w:r>
+        <w:t>insert into salesman values</w:t>
+      </w:r>
+    </w:p>
+    <w:p>
+      <w:r>
+        <w:t>(101, 'Frank', 2003, '22'),</w:t>
+      </w:r>
+    </w:p>
+    <w:p>
+      <w:r>
+        <w:t>(102, 'Karen', 2010, '25'),</w:t>
+      </w:r>
+    </w:p>
+    <w:p>
+      <w:r>
+        <w:t>(103, 'Tony', 2017, '29'),</w:t>
+      </w:r>
+    </w:p>
+    <w:p>
+      <w:r>
+        <w:t>(104, 'Ezekiel', 2019, '21')</w:t>
+      </w:r>
+    </w:p>
+    <w:p/>
+    <w:p>
+      <w:r>
+        <w:t>insert into trip values</w:t>
+      </w:r>
+    </w:p>
+    <w:p>
+      <w:r>
+        <w:t>(1340, 'Calcutta', 'Bengaluru', '2022-01-12'),</w:t>
+      </w:r>
+    </w:p>
+    <w:p>
+      <w:r>
+        <w:t>(1356, 'Nagpur', 'Lucknow', '2022-01-19'),</w:t>
+      </w:r>
+    </w:p>
+    <w:p>
+      <w:r>
+        <w:t>(1359, 'Srinagar', 'Calcutta', '2022-03-22'),</w:t>
+      </w:r>
+    </w:p>
+    <w:p>
+      <w:r>
+        <w:t>(1332, 'Calcutta', 'Mumbai', '2022-04-09'),</w:t>
+      </w:r>
+    </w:p>
+    <w:p>
+      <w:r>
+        <w:t>(1389, 'Hyderabad', 'Calcutta', '2022-05-12')</w:t>
+      </w:r>
+    </w:p>
+    <w:p/>
+    <w:p>
+      <w:r>
+        <w:t>insert into dept values</w:t>
+      </w:r>
+    </w:p>
+    <w:p>
+      <w:r>
+        <w:lastRenderedPageBreak/>
+        <w:t>('56','Audit'),</w:t>
+      </w:r>
+    </w:p>
+    <w:p>
+      <w:r>
+        <w:t>('88','Civil'),</w:t>
+      </w:r>
+    </w:p>
+    <w:p>
+      <w:r>
+        <w:t>('43','Finance')</w:t>
+      </w:r>
+    </w:p>
+    <w:p/>
+    <w:p>
+      <w:r>
+        <w:t>insert into expense values</w:t>
+      </w:r>
+    </w:p>
+    <w:p>
+      <w:r>
+        <w:t>(001, 12000),</w:t>
+      </w:r>
+    </w:p>
+    <w:p>
+      <w:r>
+        <w:t>(002, 13500),</w:t>
+      </w:r>
+    </w:p>
+    <w:p>
+      <w:r>
+        <w:t>(113, 9870),</w:t>
+      </w:r>
+    </w:p>
+    <w:p>
+      <w:r>
+        <w:t>(117, 18000)</w:t>
+      </w:r>
+    </w:p>
+    <w:p/>
+    <w:p/>
+    <w:p>
+      <w:r>
+        <w:t>Milestone 3-</w:t>
+      </w:r>
+    </w:p>
     <w:p/>
     <w:sectPr>
       <w:pgSz w:w="12240" w:h="15840"/>

</xml_diff>

<commit_message>
select amount > 10000 milestone 3
</commit_message>
<xml_diff>
--- a/aditya-mishra-miniassignment1solution.docx
+++ b/aditya-mishra-miniassignment1solution.docx
@@ -10,92 +10,27 @@
     <w:p/>
     <w:p>
       <w:r>
-        <w:t xml:space="preserve">create table </w:t>
-      </w:r>
-      <w:proofErr w:type="gramStart"/>
-      <w:r>
-        <w:t>salesman(</w:t>
-      </w:r>
-      <w:proofErr w:type="spellStart"/>
-      <w:proofErr w:type="gramEnd"/>
-      <w:r>
-        <w:t>sno</w:t>
-      </w:r>
-      <w:proofErr w:type="spellEnd"/>
-      <w:r>
-        <w:t xml:space="preserve"> int, </w:t>
-      </w:r>
-      <w:proofErr w:type="spellStart"/>
-      <w:r>
-        <w:t>s_name</w:t>
-      </w:r>
-      <w:proofErr w:type="spellEnd"/>
-      <w:r>
-        <w:t xml:space="preserve"> varchar(30),</w:t>
+        <w:t>create table salesman(sno int, s_name varchar(30),</w:t>
       </w:r>
     </w:p>
     <w:p>
       <w:pPr>
-        <w:ind w:left="1440" w:firstLine="720"/>
+        <w:ind w:left="2160"/>
       </w:pPr>
-      <w:proofErr w:type="spellStart"/>
-      <w:r>
-        <w:t>start_year</w:t>
-      </w:r>
-      <w:proofErr w:type="spellEnd"/>
-      <w:r>
-        <w:t xml:space="preserve"> int, </w:t>
-      </w:r>
-      <w:proofErr w:type="spellStart"/>
-      <w:r>
-        <w:t>dept_no</w:t>
-      </w:r>
-      <w:proofErr w:type="spellEnd"/>
-      <w:r>
-        <w:t xml:space="preserve"> </w:t>
-      </w:r>
-      <w:proofErr w:type="gramStart"/>
-      <w:r>
-        <w:t>varchar(</w:t>
-      </w:r>
-      <w:proofErr w:type="gramEnd"/>
-      <w:r>
-        <w:t>10), primary key(</w:t>
-      </w:r>
-      <w:proofErr w:type="spellStart"/>
-      <w:r>
-        <w:t>sno</w:t>
-      </w:r>
-      <w:proofErr w:type="spellEnd"/>
-      <w:r>
-        <w:t>))</w:t>
-      </w:r>
-    </w:p>
-    <w:p/>
-    <w:p>
-      <w:r>
-        <w:t xml:space="preserve">create table </w:t>
-      </w:r>
-      <w:proofErr w:type="gramStart"/>
-      <w:r>
-        <w:t>trip(</w:t>
-      </w:r>
-      <w:proofErr w:type="spellStart"/>
-      <w:proofErr w:type="gramEnd"/>
-      <w:r>
-        <w:t>trip_no</w:t>
-      </w:r>
-      <w:proofErr w:type="spellEnd"/>
-      <w:r>
-        <w:t xml:space="preserve"> int, </w:t>
-      </w:r>
-      <w:proofErr w:type="spellStart"/>
-      <w:r>
-        <w:t>from_city</w:t>
-      </w:r>
-      <w:proofErr w:type="spellEnd"/>
-      <w:r>
-        <w:t xml:space="preserve"> varchar(20),</w:t>
+      <w:r>
+        <w:t>start_year int, deptno varchar(10), primary key(sno)</w:t>
+      </w:r>
+      <w:r>
+        <w:t>, foreign key(deptno) references dept(deptno)</w:t>
+      </w:r>
+      <w:r>
+        <w:t>)</w:t>
+      </w:r>
+    </w:p>
+    <w:p/>
+    <w:p>
+      <w:r>
+        <w:t>create table trip(trip_no int, from_city varchar(20),</w:t>
       </w:r>
     </w:p>
     <w:p>
@@ -105,89 +40,202 @@
       <w:r>
         <w:t xml:space="preserve"> </w:t>
       </w:r>
-      <w:proofErr w:type="spellStart"/>
-      <w:r>
-        <w:t>to_city</w:t>
-      </w:r>
-      <w:proofErr w:type="spellEnd"/>
+      <w:r>
+        <w:t>to_city varchar(20), dep_date date, return_date date, primary key</w:t>
+      </w:r>
+      <w:r>
+        <w:t>(trip no)</w:t>
+      </w:r>
+      <w:r>
+        <w:t xml:space="preserve"> )</w:t>
+      </w:r>
+    </w:p>
+    <w:p/>
+    <w:p>
+      <w:r>
+        <w:t>create table dept(deptno varchar(10), dept_name varchar(20))</w:t>
+      </w:r>
+    </w:p>
+    <w:p/>
+    <w:p>
+      <w:r>
+        <w:t>create table expense(eid int, amount bigint</w:t>
+      </w:r>
+      <w:r>
+        <w:t>, primary key(eid)</w:t>
+      </w:r>
+      <w:r>
+        <w:t>)</w:t>
+      </w:r>
+    </w:p>
+    <w:p/>
+    <w:p>
+      <w:r>
+        <w:t>Milestone 2-</w:t>
+      </w:r>
+    </w:p>
+    <w:p/>
+    <w:p/>
+    <w:p>
+      <w:r>
+        <w:t>insert into salesman values</w:t>
+      </w:r>
+    </w:p>
+    <w:p>
+      <w:r>
+        <w:t>(101, 'Frank', 2003, '</w:t>
+      </w:r>
+      <w:r>
+        <w:t>56</w:t>
+      </w:r>
+      <w:r>
+        <w:t>'),</w:t>
+      </w:r>
+    </w:p>
+    <w:p>
+      <w:r>
+        <w:t>(102, 'Karen', 2010, '</w:t>
+      </w:r>
+      <w:r>
+        <w:t>88</w:t>
+      </w:r>
+      <w:r>
+        <w:t>'),</w:t>
+      </w:r>
+    </w:p>
+    <w:p>
+      <w:r>
+        <w:t>(103, 'Tony', 2017, '</w:t>
+      </w:r>
+      <w:r>
+        <w:t>56</w:t>
+      </w:r>
+      <w:r>
+        <w:t>'),</w:t>
+      </w:r>
+    </w:p>
+    <w:p>
+      <w:r>
+        <w:t>(104, 'Ezekiel', 2019, '</w:t>
+      </w:r>
+      <w:r>
+        <w:t>43</w:t>
+      </w:r>
+      <w:r>
+        <w:t>')</w:t>
+      </w:r>
+    </w:p>
+    <w:p/>
+    <w:p>
+      <w:r>
+        <w:t>insert into trip values</w:t>
+      </w:r>
+    </w:p>
+    <w:p>
+      <w:r>
+        <w:t>(1340, 'Calcutta', 'Bengaluru', '2022-01-12'</w:t>
+      </w:r>
+      <w:r>
+        <w:t>,</w:t>
+      </w:r>
       <w:r>
         <w:t xml:space="preserve"> </w:t>
       </w:r>
-      <w:proofErr w:type="gramStart"/>
-      <w:r>
-        <w:t>varchar(</w:t>
-      </w:r>
-      <w:proofErr w:type="gramEnd"/>
-      <w:r>
-        <w:t xml:space="preserve">20), </w:t>
-      </w:r>
-      <w:proofErr w:type="spellStart"/>
-      <w:r>
-        <w:t>dep_date</w:t>
-      </w:r>
-      <w:proofErr w:type="spellEnd"/>
-      <w:r>
-        <w:t xml:space="preserve"> date, </w:t>
-      </w:r>
-      <w:proofErr w:type="spellStart"/>
-      <w:r>
-        <w:t>return_date</w:t>
-      </w:r>
-      <w:proofErr w:type="spellEnd"/>
-      <w:r>
-        <w:t xml:space="preserve"> date, primary key )</w:t>
-      </w:r>
-    </w:p>
-    <w:p/>
-    <w:p>
-      <w:r>
-        <w:t xml:space="preserve">create table </w:t>
-      </w:r>
-      <w:proofErr w:type="gramStart"/>
-      <w:r>
-        <w:t>dept(</w:t>
-      </w:r>
-      <w:proofErr w:type="spellStart"/>
-      <w:proofErr w:type="gramEnd"/>
-      <w:r>
-        <w:t>deptno</w:t>
-      </w:r>
-      <w:proofErr w:type="spellEnd"/>
-      <w:r>
-        <w:t xml:space="preserve"> varchar(10), </w:t>
-      </w:r>
-      <w:proofErr w:type="spellStart"/>
-      <w:r>
-        <w:t>dept_name</w:t>
-      </w:r>
-      <w:proofErr w:type="spellEnd"/>
-      <w:r>
-        <w:t xml:space="preserve"> varchar(20))</w:t>
-      </w:r>
-    </w:p>
-    <w:p/>
-    <w:p>
-      <w:r>
-        <w:t xml:space="preserve">create table </w:t>
-      </w:r>
-      <w:proofErr w:type="gramStart"/>
-      <w:r>
-        <w:t>expense(</w:t>
-      </w:r>
-      <w:proofErr w:type="spellStart"/>
-      <w:proofErr w:type="gramEnd"/>
-      <w:r>
-        <w:t>eid</w:t>
-      </w:r>
-      <w:proofErr w:type="spellEnd"/>
-      <w:r>
-        <w:t xml:space="preserve"> int, amount </w:t>
-      </w:r>
-      <w:proofErr w:type="spellStart"/>
-      <w:r>
-        <w:t>bigint</w:t>
-      </w:r>
-      <w:proofErr w:type="spellEnd"/>
+      <w:r>
+        <w:t>'2022-0</w:t>
+      </w:r>
+      <w:r>
+        <w:t>2</w:t>
+      </w:r>
+      <w:r>
+        <w:t>-1</w:t>
+      </w:r>
+      <w:r>
+        <w:t>9</w:t>
+      </w:r>
+      <w:r>
+        <w:t>'</w:t>
+      </w:r>
+      <w:r>
+        <w:t>),</w:t>
+      </w:r>
+    </w:p>
+    <w:p>
+      <w:r>
+        <w:t>(1356, 'Nagpur', 'Lucknow', '2022-01-19'</w:t>
+      </w:r>
+      <w:r>
+        <w:t>,</w:t>
+      </w:r>
+      <w:r>
+        <w:t xml:space="preserve"> </w:t>
+      </w:r>
+      <w:r>
+        <w:t>'2022-01-</w:t>
+      </w:r>
+      <w:r>
+        <w:t>24</w:t>
+      </w:r>
+      <w:r>
+        <w:t>'</w:t>
+      </w:r>
+      <w:r>
+        <w:t>),</w:t>
+      </w:r>
+    </w:p>
+    <w:p>
+      <w:r>
+        <w:t>(1359, 'Srinagar', 'Calcutta', '2022-03-22'</w:t>
+      </w:r>
+      <w:r>
+        <w:t>,</w:t>
+      </w:r>
+      <w:r>
+        <w:t xml:space="preserve"> </w:t>
+      </w:r>
+      <w:r>
+        <w:t>'2022-03-2</w:t>
+      </w:r>
+      <w:r>
+        <w:t>9</w:t>
+      </w:r>
+      <w:r>
+        <w:t>'</w:t>
+      </w:r>
+      <w:r>
+        <w:t>),</w:t>
+      </w:r>
+    </w:p>
+    <w:p>
+      <w:r>
+        <w:t>(1332, 'Calcutta', 'Mumbai', '2022-04-09'</w:t>
+      </w:r>
+      <w:r>
+        <w:t>, '2022-04-</w:t>
+      </w:r>
+      <w:r>
+        <w:t>18</w:t>
+      </w:r>
+      <w:r>
+        <w:t>'</w:t>
+      </w:r>
+      <w:r>
+        <w:t>),</w:t>
+      </w:r>
+    </w:p>
+    <w:p>
+      <w:r>
+        <w:t>(1389, 'Hyderabad', 'Calcutta', '2022-05-12'</w:t>
+      </w:r>
+      <w:r>
+        <w:t>, '2022-05-</w:t>
+      </w:r>
+      <w:r>
+        <w:t>20</w:t>
+      </w:r>
+      <w:r>
+        <w:t>'</w:t>
+      </w:r>
       <w:r>
         <w:t>)</w:t>
       </w:r>
@@ -195,76 +243,12 @@
     <w:p/>
     <w:p>
       <w:r>
-        <w:t>Milestone 2-</w:t>
-      </w:r>
-    </w:p>
-    <w:p/>
-    <w:p/>
-    <w:p>
-      <w:r>
-        <w:t>insert into salesman values</w:t>
-      </w:r>
-    </w:p>
-    <w:p>
-      <w:r>
-        <w:t>(101, 'Frank', 2003, '22'),</w:t>
-      </w:r>
-    </w:p>
-    <w:p>
-      <w:r>
-        <w:t>(102, 'Karen', 2010, '25'),</w:t>
-      </w:r>
-    </w:p>
-    <w:p>
-      <w:r>
-        <w:t>(103, 'Tony', 2017, '29'),</w:t>
-      </w:r>
-    </w:p>
-    <w:p>
-      <w:r>
-        <w:t>(104, 'Ezekiel', 2019, '21')</w:t>
-      </w:r>
-    </w:p>
-    <w:p/>
-    <w:p>
-      <w:r>
-        <w:t>insert into trip values</w:t>
-      </w:r>
-    </w:p>
-    <w:p>
-      <w:r>
-        <w:t>(1340, 'Calcutta', 'Bengaluru', '2022-01-12'),</w:t>
-      </w:r>
-    </w:p>
-    <w:p>
-      <w:r>
-        <w:t>(1356, 'Nagpur', 'Lucknow', '2022-01-19'),</w:t>
-      </w:r>
-    </w:p>
-    <w:p>
-      <w:r>
-        <w:t>(1359, 'Srinagar', 'Calcutta', '2022-03-22'),</w:t>
-      </w:r>
-    </w:p>
-    <w:p>
-      <w:r>
-        <w:t>(1332, 'Calcutta', 'Mumbai', '2022-04-09'),</w:t>
-      </w:r>
-    </w:p>
-    <w:p>
-      <w:r>
-        <w:t>(1389, 'Hyderabad', 'Calcutta', '2022-05-12')</w:t>
-      </w:r>
-    </w:p>
-    <w:p/>
-    <w:p>
-      <w:r>
+        <w:lastRenderedPageBreak/>
         <w:t>insert into dept values</w:t>
       </w:r>
     </w:p>
     <w:p>
       <w:r>
-        <w:lastRenderedPageBreak/>
         <w:t>('56','Audit'),</w:t>
       </w:r>
     </w:p>
@@ -275,7 +259,13 @@
     </w:p>
     <w:p>
       <w:r>
-        <w:t>('43','Finance')</w:t>
+        <w:t>('43','</w:t>
+      </w:r>
+      <w:r>
+        <w:t>Computer</w:t>
+      </w:r>
+      <w:r>
+        <w:t>')</w:t>
       </w:r>
     </w:p>
     <w:p/>
@@ -309,6 +299,17 @@
     <w:p>
       <w:r>
         <w:t>Milestone 3-</w:t>
+      </w:r>
+    </w:p>
+    <w:p>
+      <w:r>
+        <w:t>Select * from expense where amount&gt;10000</w:t>
+      </w:r>
+    </w:p>
+    <w:p/>
+    <w:p>
+      <w:r>
+        <w:t>Milestone 4-</w:t>
       </w:r>
     </w:p>
     <w:p/>

</xml_diff>

<commit_message>
online repo in github
</commit_message>
<xml_diff>
--- a/aditya-mishra-miniassignment1solution.docx
+++ b/aditya-mishra-miniassignment1solution.docx
@@ -10,27 +10,114 @@
     <w:p/>
     <w:p>
       <w:r>
-        <w:t>create table salesman(sno int, s_name varchar(30),</w:t>
+        <w:t xml:space="preserve">create table </w:t>
+      </w:r>
+      <w:proofErr w:type="gramStart"/>
+      <w:r>
+        <w:t>salesman(</w:t>
+      </w:r>
+      <w:proofErr w:type="spellStart"/>
+      <w:proofErr w:type="gramEnd"/>
+      <w:r>
+        <w:t>sno</w:t>
+      </w:r>
+      <w:proofErr w:type="spellEnd"/>
+      <w:r>
+        <w:t xml:space="preserve"> int, </w:t>
+      </w:r>
+      <w:proofErr w:type="spellStart"/>
+      <w:r>
+        <w:t>s_name</w:t>
+      </w:r>
+      <w:proofErr w:type="spellEnd"/>
+      <w:r>
+        <w:t xml:space="preserve"> varchar(30),</w:t>
       </w:r>
     </w:p>
     <w:p>
       <w:pPr>
         <w:ind w:left="2160"/>
       </w:pPr>
-      <w:r>
-        <w:t>start_year int, deptno varchar(10), primary key(sno)</w:t>
-      </w:r>
-      <w:r>
-        <w:t>, foreign key(deptno) references dept(deptno)</w:t>
-      </w:r>
+      <w:proofErr w:type="spellStart"/>
+      <w:r>
+        <w:t>start_year</w:t>
+      </w:r>
+      <w:proofErr w:type="spellEnd"/>
+      <w:r>
+        <w:t xml:space="preserve"> int, </w:t>
+      </w:r>
+      <w:proofErr w:type="spellStart"/>
+      <w:r>
+        <w:t>deptno</w:t>
+      </w:r>
+      <w:proofErr w:type="spellEnd"/>
+      <w:r>
+        <w:t xml:space="preserve"> </w:t>
+      </w:r>
+      <w:proofErr w:type="gramStart"/>
+      <w:r>
+        <w:t>varchar(</w:t>
+      </w:r>
+      <w:proofErr w:type="gramEnd"/>
+      <w:r>
+        <w:t>10), primary key(</w:t>
+      </w:r>
+      <w:proofErr w:type="spellStart"/>
+      <w:r>
+        <w:t>sno</w:t>
+      </w:r>
+      <w:proofErr w:type="spellEnd"/>
       <w:r>
         <w:t>)</w:t>
       </w:r>
-    </w:p>
-    <w:p/>
-    <w:p>
-      <w:r>
-        <w:t>create table trip(trip_no int, from_city varchar(20),</w:t>
+      <w:r>
+        <w:t>, foreign key(</w:t>
+      </w:r>
+      <w:proofErr w:type="spellStart"/>
+      <w:r>
+        <w:t>deptno</w:t>
+      </w:r>
+      <w:proofErr w:type="spellEnd"/>
+      <w:r>
+        <w:t>) references dept(</w:t>
+      </w:r>
+      <w:proofErr w:type="spellStart"/>
+      <w:r>
+        <w:t>deptno</w:t>
+      </w:r>
+      <w:proofErr w:type="spellEnd"/>
+      <w:r>
+        <w:t>)</w:t>
+      </w:r>
+      <w:r>
+        <w:t>)</w:t>
+      </w:r>
+    </w:p>
+    <w:p/>
+    <w:p>
+      <w:r>
+        <w:t xml:space="preserve">create table </w:t>
+      </w:r>
+      <w:proofErr w:type="gramStart"/>
+      <w:r>
+        <w:t>trip(</w:t>
+      </w:r>
+      <w:proofErr w:type="spellStart"/>
+      <w:proofErr w:type="gramEnd"/>
+      <w:r>
+        <w:t>trip_no</w:t>
+      </w:r>
+      <w:proofErr w:type="spellEnd"/>
+      <w:r>
+        <w:t xml:space="preserve"> int, </w:t>
+      </w:r>
+      <w:proofErr w:type="spellStart"/>
+      <w:r>
+        <w:t>from_city</w:t>
+      </w:r>
+      <w:proofErr w:type="spellEnd"/>
+      <w:r>
+        <w:t xml:space="preserve"> varchar(20),</w:t>
       </w:r>
     </w:p>
     <w:p>
@@ -40,8 +127,37 @@
       <w:r>
         <w:t xml:space="preserve"> </w:t>
       </w:r>
-      <w:r>
-        <w:t>to_city varchar(20), dep_date date, return_date date, primary key</w:t>
+      <w:proofErr w:type="spellStart"/>
+      <w:r>
+        <w:t>to_city</w:t>
+      </w:r>
+      <w:proofErr w:type="spellEnd"/>
+      <w:r>
+        <w:t xml:space="preserve"> </w:t>
+      </w:r>
+      <w:proofErr w:type="gramStart"/>
+      <w:r>
+        <w:t>varchar(</w:t>
+      </w:r>
+      <w:proofErr w:type="gramEnd"/>
+      <w:r>
+        <w:t xml:space="preserve">20), </w:t>
+      </w:r>
+      <w:proofErr w:type="spellStart"/>
+      <w:r>
+        <w:t>dep_date</w:t>
+      </w:r>
+      <w:proofErr w:type="spellEnd"/>
+      <w:r>
+        <w:t xml:space="preserve"> date, </w:t>
+      </w:r>
+      <w:proofErr w:type="spellStart"/>
+      <w:r>
+        <w:t>return_date</w:t>
+      </w:r>
+      <w:proofErr w:type="spellEnd"/>
+      <w:r>
+        <w:t xml:space="preserve"> date, primary key</w:t>
       </w:r>
       <w:r>
         <w:t>(trip no)</w:t>
@@ -53,16 +169,63 @@
     <w:p/>
     <w:p>
       <w:r>
-        <w:t>create table dept(deptno varchar(10), dept_name varchar(20))</w:t>
-      </w:r>
-    </w:p>
-    <w:p/>
-    <w:p>
-      <w:r>
-        <w:t>create table expense(eid int, amount bigint</w:t>
-      </w:r>
-      <w:r>
-        <w:t>, primary key(eid)</w:t>
+        <w:t xml:space="preserve">create table </w:t>
+      </w:r>
+      <w:proofErr w:type="gramStart"/>
+      <w:r>
+        <w:t>dept(</w:t>
+      </w:r>
+      <w:proofErr w:type="spellStart"/>
+      <w:proofErr w:type="gramEnd"/>
+      <w:r>
+        <w:t>deptno</w:t>
+      </w:r>
+      <w:proofErr w:type="spellEnd"/>
+      <w:r>
+        <w:t xml:space="preserve"> varchar(10), </w:t>
+      </w:r>
+      <w:proofErr w:type="spellStart"/>
+      <w:r>
+        <w:t>dept_name</w:t>
+      </w:r>
+      <w:proofErr w:type="spellEnd"/>
+      <w:r>
+        <w:t xml:space="preserve"> varchar(20))</w:t>
+      </w:r>
+    </w:p>
+    <w:p/>
+    <w:p>
+      <w:r>
+        <w:t xml:space="preserve">create table </w:t>
+      </w:r>
+      <w:proofErr w:type="gramStart"/>
+      <w:r>
+        <w:t>expense(</w:t>
+      </w:r>
+      <w:proofErr w:type="spellStart"/>
+      <w:proofErr w:type="gramEnd"/>
+      <w:r>
+        <w:t>eid</w:t>
+      </w:r>
+      <w:proofErr w:type="spellEnd"/>
+      <w:r>
+        <w:t xml:space="preserve"> int, amount </w:t>
+      </w:r>
+      <w:proofErr w:type="spellStart"/>
+      <w:r>
+        <w:t>bigint</w:t>
+      </w:r>
+      <w:proofErr w:type="spellEnd"/>
+      <w:r>
+        <w:t>, primary key(</w:t>
+      </w:r>
+      <w:proofErr w:type="spellStart"/>
+      <w:r>
+        <w:t>eid</w:t>
+      </w:r>
+      <w:proofErr w:type="spellEnd"/>
+      <w:r>
+        <w:t>)</w:t>
       </w:r>
       <w:r>
         <w:t>)</w:t>
@@ -309,9 +472,123 @@
     <w:p/>
     <w:p>
       <w:r>
-        <w:t>Milestone 4-</w:t>
-      </w:r>
-    </w:p>
+        <w:t xml:space="preserve">Milestone </w:t>
+      </w:r>
+      <w:r>
+        <w:t>7</w:t>
+      </w:r>
+      <w:r>
+        <w:t>-</w:t>
+      </w:r>
+    </w:p>
+    <w:p>
+      <w:r>
+        <w:rPr>
+          <w:noProof/>
+        </w:rPr>
+        <w:drawing>
+          <wp:inline distT="0" distB="0" distL="0" distR="0" wp14:anchorId="45F2EA95" wp14:editId="1362D83A">
+            <wp:extent cx="5943600" cy="986155"/>
+            <wp:effectExtent l="0" t="0" r="0" b="4445"/>
+            <wp:docPr id="1" name="Picture 1"/>
+            <wp:cNvGraphicFramePr>
+              <a:graphicFrameLocks xmlns:a="http://schemas.openxmlformats.org/drawingml/2006/main" noChangeAspect="1"/>
+            </wp:cNvGraphicFramePr>
+            <a:graphic xmlns:a="http://schemas.openxmlformats.org/drawingml/2006/main">
+              <a:graphicData uri="http://schemas.openxmlformats.org/drawingml/2006/picture">
+                <pic:pic xmlns:pic="http://schemas.openxmlformats.org/drawingml/2006/picture">
+                  <pic:nvPicPr>
+                    <pic:cNvPr id="1" name="Picture 1"/>
+                    <pic:cNvPicPr/>
+                  </pic:nvPicPr>
+                  <pic:blipFill>
+                    <a:blip r:embed="rId6">
+                      <a:extLst>
+                        <a:ext uri="{28A0092B-C50C-407E-A947-70E740481C1C}">
+                          <a14:useLocalDpi xmlns:a14="http://schemas.microsoft.com/office/drawing/2010/main" val="0"/>
+                        </a:ext>
+                      </a:extLst>
+                    </a:blip>
+                    <a:stretch>
+                      <a:fillRect/>
+                    </a:stretch>
+                  </pic:blipFill>
+                  <pic:spPr>
+                    <a:xfrm>
+                      <a:off x="0" y="0"/>
+                      <a:ext cx="5943600" cy="986155"/>
+                    </a:xfrm>
+                    <a:prstGeom prst="rect">
+                      <a:avLst/>
+                    </a:prstGeom>
+                  </pic:spPr>
+                </pic:pic>
+              </a:graphicData>
+            </a:graphic>
+          </wp:inline>
+        </w:drawing>
+      </w:r>
+    </w:p>
+    <w:p/>
+    <w:p>
+      <w:r>
+        <w:lastRenderedPageBreak/>
+        <w:t>Milestone 8 and 9-</w:t>
+      </w:r>
+      <w:r>
+        <w:rPr>
+          <w:noProof/>
+        </w:rPr>
+        <w:drawing>
+          <wp:inline distT="0" distB="0" distL="0" distR="0" wp14:anchorId="2D610770" wp14:editId="17DCC913">
+            <wp:extent cx="5943600" cy="3090545"/>
+            <wp:effectExtent l="0" t="0" r="0" b="0"/>
+            <wp:docPr id="2" name="Picture 2"/>
+            <wp:cNvGraphicFramePr>
+              <a:graphicFrameLocks xmlns:a="http://schemas.openxmlformats.org/drawingml/2006/main" noChangeAspect="1"/>
+            </wp:cNvGraphicFramePr>
+            <a:graphic xmlns:a="http://schemas.openxmlformats.org/drawingml/2006/main">
+              <a:graphicData uri="http://schemas.openxmlformats.org/drawingml/2006/picture">
+                <pic:pic xmlns:pic="http://schemas.openxmlformats.org/drawingml/2006/picture">
+                  <pic:nvPicPr>
+                    <pic:cNvPr id="2" name="Picture 2"/>
+                    <pic:cNvPicPr/>
+                  </pic:nvPicPr>
+                  <pic:blipFill>
+                    <a:blip r:embed="rId7">
+                      <a:extLst>
+                        <a:ext uri="{28A0092B-C50C-407E-A947-70E740481C1C}">
+                          <a14:useLocalDpi xmlns:a14="http://schemas.microsoft.com/office/drawing/2010/main" val="0"/>
+                        </a:ext>
+                      </a:extLst>
+                    </a:blip>
+                    <a:stretch>
+                      <a:fillRect/>
+                    </a:stretch>
+                  </pic:blipFill>
+                  <pic:spPr>
+                    <a:xfrm>
+                      <a:off x="0" y="0"/>
+                      <a:ext cx="5943600" cy="3090545"/>
+                    </a:xfrm>
+                    <a:prstGeom prst="rect">
+                      <a:avLst/>
+                    </a:prstGeom>
+                  </pic:spPr>
+                </pic:pic>
+              </a:graphicData>
+            </a:graphic>
+          </wp:inline>
+        </w:drawing>
+      </w:r>
+    </w:p>
+    <w:p/>
+    <w:p>
+      <w:r>
+        <w:t>Milestone 10-</w:t>
+      </w:r>
+    </w:p>
+    <w:p/>
     <w:p/>
     <w:sectPr>
       <w:pgSz w:w="12240" w:h="15840"/>

</xml_diff>